<commit_message>
vault backup: 2024-07-02 04:54:45
</commit_message>
<xml_diff>
--- a/Межкультурное взаим/Все.docx
+++ b/Межкультурное взаим/Все.docx
@@ -5156,7 +5156,7 @@
         <w:pStyle w:val="Heading2"/>
       </w:pPr>
     </w:p>
-    <w:bookmarkStart w:id="95" w:name="Xd3ecf8f00d7b2ebb473b86ba5e7c7c893b39e68"/>
+    <w:bookmarkStart w:id="96" w:name="Xd3ecf8f00d7b2ebb473b86ba5e7c7c893b39e68"/>
     <w:p>
       <w:pPr>
         <w:pStyle w:val="Heading3"/>
@@ -5523,11 +5523,10 @@
       </w:r>
     </w:p>
     <w:bookmarkEnd w:id="94"/>
-    <w:bookmarkEnd w:id="95"/>
-    <w:bookmarkStart w:id="96" w:name="менталитет-1"/>
-    <w:p>
-      <w:pPr>
-        <w:pStyle w:val="Heading3"/>
+    <w:bookmarkStart w:id="95" w:name="менталитет-1"/>
+    <w:p>
+      <w:pPr>
+        <w:pStyle w:val="Heading4"/>
       </w:pPr>
       <w:r>
         <w:t xml:space="preserve">Менталитет</w:t>
@@ -5611,6 +5610,7 @@
         </w:pict>
       </w:r>
     </w:p>
+    <w:bookmarkEnd w:id="95"/>
     <w:bookmarkEnd w:id="96"/>
     <w:bookmarkEnd w:id="97"/>
     <w:bookmarkStart w:id="103" w:name="section-16"/>
@@ -8769,7 +8769,7 @@
         <w:pStyle w:val="Heading2"/>
       </w:pPr>
     </w:p>
-    <w:bookmarkStart w:id="144" w:name="X5a2244add6ce2bab30b017687805263571519ff"/>
+    <w:bookmarkStart w:id="145" w:name="X5a2244add6ce2bab30b017687805263571519ff"/>
     <w:p>
       <w:pPr>
         <w:pStyle w:val="Heading3"/>
@@ -8778,7 +8778,7 @@
         <w:t xml:space="preserve">Культурные нормы, правила и роли в межличностном взаимодействии.</w:t>
       </w:r>
     </w:p>
-    <w:bookmarkStart w:id="141" w:name="культурные-нормы"/>
+    <w:bookmarkStart w:id="143" w:name="культурные-нормы"/>
     <w:p>
       <w:pPr>
         <w:pStyle w:val="Heading4"/>
@@ -8924,263 +8924,262 @@
         <w:t xml:space="preserve">Например, честность, справедливость, ответственность.</w:t>
       </w:r>
     </w:p>
+    <w:bookmarkStart w:id="141" w:name="правила"/>
+    <w:p>
+      <w:pPr>
+        <w:pStyle w:val="Heading5"/>
+      </w:pPr>
+      <w:r>
+        <w:t xml:space="preserve">Правила</w:t>
+      </w:r>
+    </w:p>
+    <w:p>
+      <w:pPr>
+        <w:pStyle w:val="FirstParagraph"/>
+      </w:pPr>
+      <w:r>
+        <w:t xml:space="preserve">Правила — это более конкретные инструкции, основанные на культурных нормах, которые регулируют поведение людей в обществе. Они могут быть формальными и неформальными:</w:t>
+      </w:r>
+    </w:p>
+    <w:p>
+      <w:pPr>
+        <w:pStyle w:val="Compact"/>
+        <w:numPr>
+          <w:ilvl w:val="0"/>
+          <w:numId w:val="1154"/>
+        </w:numPr>
+      </w:pPr>
+      <w:r>
+        <w:rPr>
+          <w:b/>
+          <w:bCs/>
+        </w:rPr>
+        <w:t xml:space="preserve">Формальные правила</w:t>
+      </w:r>
+      <w:r>
+        <w:t xml:space="preserve">:</w:t>
+      </w:r>
+    </w:p>
+    <w:p>
+      <w:pPr>
+        <w:pStyle w:val="Compact"/>
+        <w:numPr>
+          <w:ilvl w:val="1"/>
+          <w:numId w:val="1155"/>
+        </w:numPr>
+      </w:pPr>
+      <w:r>
+        <w:t xml:space="preserve">Законы и регламенты, установленные государственными или другими официальными органами.</w:t>
+      </w:r>
+    </w:p>
+    <w:p>
+      <w:pPr>
+        <w:pStyle w:val="Compact"/>
+        <w:numPr>
+          <w:ilvl w:val="1"/>
+          <w:numId w:val="1155"/>
+        </w:numPr>
+      </w:pPr>
+      <w:r>
+        <w:t xml:space="preserve">Например, правила дорожного движения, трудовое законодательство, школьные правила.</w:t>
+      </w:r>
+    </w:p>
+    <w:p>
+      <w:pPr>
+        <w:pStyle w:val="Compact"/>
+        <w:numPr>
+          <w:ilvl w:val="0"/>
+          <w:numId w:val="1155"/>
+        </w:numPr>
+      </w:pPr>
+      <w:r>
+        <w:rPr>
+          <w:b/>
+          <w:bCs/>
+        </w:rPr>
+        <w:t xml:space="preserve">Неформальные правила</w:t>
+      </w:r>
+      <w:r>
+        <w:t xml:space="preserve">:</w:t>
+      </w:r>
+    </w:p>
+    <w:p>
+      <w:pPr>
+        <w:pStyle w:val="Compact"/>
+        <w:numPr>
+          <w:ilvl w:val="1"/>
+          <w:numId w:val="1156"/>
+        </w:numPr>
+      </w:pPr>
+      <w:r>
+        <w:t xml:space="preserve">Неофициальные, но широко признанные стандарты поведения.</w:t>
+      </w:r>
+    </w:p>
+    <w:p>
+      <w:pPr>
+        <w:pStyle w:val="Compact"/>
+        <w:numPr>
+          <w:ilvl w:val="1"/>
+          <w:numId w:val="1156"/>
+        </w:numPr>
+      </w:pPr>
+      <w:r>
+        <w:t xml:space="preserve">Например, правила общения среди друзей, нормы поведения в семье.</w:t>
+      </w:r>
+    </w:p>
     <w:bookmarkEnd w:id="141"/>
-    <w:bookmarkStart w:id="142" w:name="правила"/>
+    <w:bookmarkStart w:id="142" w:name="роли-в-межличностном-взаимодействии"/>
+    <w:p>
+      <w:pPr>
+        <w:pStyle w:val="Heading5"/>
+      </w:pPr>
+      <w:r>
+        <w:t xml:space="preserve">Роли в межличностном взаимодействии</w:t>
+      </w:r>
+    </w:p>
+    <w:p>
+      <w:pPr>
+        <w:pStyle w:val="FirstParagraph"/>
+      </w:pPr>
+      <w:r>
+        <w:t xml:space="preserve">Роли — это ожидаемые модели поведения, ассоциированные с определенными позициями или статусами в обществе. Они включают:</w:t>
+      </w:r>
+    </w:p>
+    <w:p>
+      <w:pPr>
+        <w:pStyle w:val="Compact"/>
+        <w:numPr>
+          <w:ilvl w:val="0"/>
+          <w:numId w:val="1157"/>
+        </w:numPr>
+      </w:pPr>
+      <w:r>
+        <w:rPr>
+          <w:b/>
+          <w:bCs/>
+        </w:rPr>
+        <w:t xml:space="preserve">Семейные роли</w:t>
+      </w:r>
+      <w:r>
+        <w:t xml:space="preserve">:</w:t>
+      </w:r>
+    </w:p>
+    <w:p>
+      <w:pPr>
+        <w:pStyle w:val="Compact"/>
+        <w:numPr>
+          <w:ilvl w:val="1"/>
+          <w:numId w:val="1158"/>
+        </w:numPr>
+      </w:pPr>
+      <w:r>
+        <w:t xml:space="preserve">Роли, которые люди выполняют в семье, такие как роли родителя, ребенка, супруга.</w:t>
+      </w:r>
+    </w:p>
+    <w:p>
+      <w:pPr>
+        <w:pStyle w:val="Compact"/>
+        <w:numPr>
+          <w:ilvl w:val="1"/>
+          <w:numId w:val="1158"/>
+        </w:numPr>
+      </w:pPr>
+      <w:r>
+        <w:t xml:space="preserve">Например, роль матери предполагает заботу и воспитание детей.</w:t>
+      </w:r>
+    </w:p>
+    <w:p>
+      <w:pPr>
+        <w:pStyle w:val="Compact"/>
+        <w:numPr>
+          <w:ilvl w:val="0"/>
+          <w:numId w:val="1158"/>
+        </w:numPr>
+      </w:pPr>
+      <w:r>
+        <w:rPr>
+          <w:b/>
+          <w:bCs/>
+        </w:rPr>
+        <w:t xml:space="preserve">Профессиональные роли</w:t>
+      </w:r>
+      <w:r>
+        <w:t xml:space="preserve">:</w:t>
+      </w:r>
+    </w:p>
+    <w:p>
+      <w:pPr>
+        <w:pStyle w:val="Compact"/>
+        <w:numPr>
+          <w:ilvl w:val="1"/>
+          <w:numId w:val="1159"/>
+        </w:numPr>
+      </w:pPr>
+      <w:r>
+        <w:t xml:space="preserve">Роли, связанные с профессиональной деятельностью.</w:t>
+      </w:r>
+    </w:p>
+    <w:p>
+      <w:pPr>
+        <w:pStyle w:val="Compact"/>
+        <w:numPr>
+          <w:ilvl w:val="1"/>
+          <w:numId w:val="1159"/>
+        </w:numPr>
+      </w:pPr>
+      <w:r>
+        <w:t xml:space="preserve">Например, роль учителя включает обучение и воспитание учеников.</w:t>
+      </w:r>
+    </w:p>
+    <w:p>
+      <w:pPr>
+        <w:pStyle w:val="Compact"/>
+        <w:numPr>
+          <w:ilvl w:val="0"/>
+          <w:numId w:val="1159"/>
+        </w:numPr>
+      </w:pPr>
+      <w:r>
+        <w:rPr>
+          <w:b/>
+          <w:bCs/>
+        </w:rPr>
+        <w:t xml:space="preserve">Социальные роли</w:t>
+      </w:r>
+      <w:r>
+        <w:t xml:space="preserve">:</w:t>
+      </w:r>
+    </w:p>
+    <w:p>
+      <w:pPr>
+        <w:pStyle w:val="Compact"/>
+        <w:numPr>
+          <w:ilvl w:val="1"/>
+          <w:numId w:val="1160"/>
+        </w:numPr>
+      </w:pPr>
+      <w:r>
+        <w:t xml:space="preserve">Роли, которые индивид выполняет в обществе или группе.</w:t>
+      </w:r>
+    </w:p>
+    <w:p>
+      <w:pPr>
+        <w:pStyle w:val="Compact"/>
+        <w:numPr>
+          <w:ilvl w:val="1"/>
+          <w:numId w:val="1160"/>
+        </w:numPr>
+      </w:pPr>
+      <w:r>
+        <w:t xml:space="preserve">Например, роль лидера, роль друга, роль активиста.</w:t>
+      </w:r>
+    </w:p>
+    <w:bookmarkEnd w:id="142"/>
+    <w:bookmarkEnd w:id="143"/>
+    <w:bookmarkStart w:id="144" w:name="X4783be50aec6c2848ec776ccdd8acdbe62a67c8"/>
     <w:p>
       <w:pPr>
         <w:pStyle w:val="Heading4"/>
-      </w:pPr>
-      <w:r>
-        <w:t xml:space="preserve">Правила</w:t>
-      </w:r>
-    </w:p>
-    <w:p>
-      <w:pPr>
-        <w:pStyle w:val="FirstParagraph"/>
-      </w:pPr>
-      <w:r>
-        <w:t xml:space="preserve">Правила — это более конкретные инструкции, основанные на культурных нормах, которые регулируют поведение людей в обществе. Они могут быть формальными и неформальными:</w:t>
-      </w:r>
-    </w:p>
-    <w:p>
-      <w:pPr>
-        <w:pStyle w:val="Compact"/>
-        <w:numPr>
-          <w:ilvl w:val="0"/>
-          <w:numId w:val="1154"/>
-        </w:numPr>
-      </w:pPr>
-      <w:r>
-        <w:rPr>
-          <w:b/>
-          <w:bCs/>
-        </w:rPr>
-        <w:t xml:space="preserve">Формальные правила</w:t>
-      </w:r>
-      <w:r>
-        <w:t xml:space="preserve">:</w:t>
-      </w:r>
-    </w:p>
-    <w:p>
-      <w:pPr>
-        <w:pStyle w:val="Compact"/>
-        <w:numPr>
-          <w:ilvl w:val="1"/>
-          <w:numId w:val="1155"/>
-        </w:numPr>
-      </w:pPr>
-      <w:r>
-        <w:t xml:space="preserve">Законы и регламенты, установленные государственными или другими официальными органами.</w:t>
-      </w:r>
-    </w:p>
-    <w:p>
-      <w:pPr>
-        <w:pStyle w:val="Compact"/>
-        <w:numPr>
-          <w:ilvl w:val="1"/>
-          <w:numId w:val="1155"/>
-        </w:numPr>
-      </w:pPr>
-      <w:r>
-        <w:t xml:space="preserve">Например, правила дорожного движения, трудовое законодательство, школьные правила.</w:t>
-      </w:r>
-    </w:p>
-    <w:p>
-      <w:pPr>
-        <w:pStyle w:val="Compact"/>
-        <w:numPr>
-          <w:ilvl w:val="0"/>
-          <w:numId w:val="1155"/>
-        </w:numPr>
-      </w:pPr>
-      <w:r>
-        <w:rPr>
-          <w:b/>
-          <w:bCs/>
-        </w:rPr>
-        <w:t xml:space="preserve">Неформальные правила</w:t>
-      </w:r>
-      <w:r>
-        <w:t xml:space="preserve">:</w:t>
-      </w:r>
-    </w:p>
-    <w:p>
-      <w:pPr>
-        <w:pStyle w:val="Compact"/>
-        <w:numPr>
-          <w:ilvl w:val="1"/>
-          <w:numId w:val="1156"/>
-        </w:numPr>
-      </w:pPr>
-      <w:r>
-        <w:t xml:space="preserve">Неофициальные, но широко признанные стандарты поведения.</w:t>
-      </w:r>
-    </w:p>
-    <w:p>
-      <w:pPr>
-        <w:pStyle w:val="Compact"/>
-        <w:numPr>
-          <w:ilvl w:val="1"/>
-          <w:numId w:val="1156"/>
-        </w:numPr>
-      </w:pPr>
-      <w:r>
-        <w:t xml:space="preserve">Например, правила общения среди друзей, нормы поведения в семье.</w:t>
-      </w:r>
-    </w:p>
-    <w:bookmarkEnd w:id="142"/>
-    <w:bookmarkStart w:id="143" w:name="роли-в-межличностном-взаимодействии"/>
-    <w:p>
-      <w:pPr>
-        <w:pStyle w:val="Heading4"/>
-      </w:pPr>
-      <w:r>
-        <w:t xml:space="preserve">Роли в межличностном взаимодействии</w:t>
-      </w:r>
-    </w:p>
-    <w:p>
-      <w:pPr>
-        <w:pStyle w:val="FirstParagraph"/>
-      </w:pPr>
-      <w:r>
-        <w:t xml:space="preserve">Роли — это ожидаемые модели поведения, ассоциированные с определенными позициями или статусами в обществе. Они включают:</w:t>
-      </w:r>
-    </w:p>
-    <w:p>
-      <w:pPr>
-        <w:pStyle w:val="Compact"/>
-        <w:numPr>
-          <w:ilvl w:val="0"/>
-          <w:numId w:val="1157"/>
-        </w:numPr>
-      </w:pPr>
-      <w:r>
-        <w:rPr>
-          <w:b/>
-          <w:bCs/>
-        </w:rPr>
-        <w:t xml:space="preserve">Семейные роли</w:t>
-      </w:r>
-      <w:r>
-        <w:t xml:space="preserve">:</w:t>
-      </w:r>
-    </w:p>
-    <w:p>
-      <w:pPr>
-        <w:pStyle w:val="Compact"/>
-        <w:numPr>
-          <w:ilvl w:val="1"/>
-          <w:numId w:val="1158"/>
-        </w:numPr>
-      </w:pPr>
-      <w:r>
-        <w:t xml:space="preserve">Роли, которые люди выполняют в семье, такие как роли родителя, ребенка, супруга.</w:t>
-      </w:r>
-    </w:p>
-    <w:p>
-      <w:pPr>
-        <w:pStyle w:val="Compact"/>
-        <w:numPr>
-          <w:ilvl w:val="1"/>
-          <w:numId w:val="1158"/>
-        </w:numPr>
-      </w:pPr>
-      <w:r>
-        <w:t xml:space="preserve">Например, роль матери предполагает заботу и воспитание детей.</w:t>
-      </w:r>
-    </w:p>
-    <w:p>
-      <w:pPr>
-        <w:pStyle w:val="Compact"/>
-        <w:numPr>
-          <w:ilvl w:val="0"/>
-          <w:numId w:val="1158"/>
-        </w:numPr>
-      </w:pPr>
-      <w:r>
-        <w:rPr>
-          <w:b/>
-          <w:bCs/>
-        </w:rPr>
-        <w:t xml:space="preserve">Профессиональные роли</w:t>
-      </w:r>
-      <w:r>
-        <w:t xml:space="preserve">:</w:t>
-      </w:r>
-    </w:p>
-    <w:p>
-      <w:pPr>
-        <w:pStyle w:val="Compact"/>
-        <w:numPr>
-          <w:ilvl w:val="1"/>
-          <w:numId w:val="1159"/>
-        </w:numPr>
-      </w:pPr>
-      <w:r>
-        <w:t xml:space="preserve">Роли, связанные с профессиональной деятельностью.</w:t>
-      </w:r>
-    </w:p>
-    <w:p>
-      <w:pPr>
-        <w:pStyle w:val="Compact"/>
-        <w:numPr>
-          <w:ilvl w:val="1"/>
-          <w:numId w:val="1159"/>
-        </w:numPr>
-      </w:pPr>
-      <w:r>
-        <w:t xml:space="preserve">Например, роль учителя включает обучение и воспитание учеников.</w:t>
-      </w:r>
-    </w:p>
-    <w:p>
-      <w:pPr>
-        <w:pStyle w:val="Compact"/>
-        <w:numPr>
-          <w:ilvl w:val="0"/>
-          <w:numId w:val="1159"/>
-        </w:numPr>
-      </w:pPr>
-      <w:r>
-        <w:rPr>
-          <w:b/>
-          <w:bCs/>
-        </w:rPr>
-        <w:t xml:space="preserve">Социальные роли</w:t>
-      </w:r>
-      <w:r>
-        <w:t xml:space="preserve">:</w:t>
-      </w:r>
-    </w:p>
-    <w:p>
-      <w:pPr>
-        <w:pStyle w:val="Compact"/>
-        <w:numPr>
-          <w:ilvl w:val="1"/>
-          <w:numId w:val="1160"/>
-        </w:numPr>
-      </w:pPr>
-      <w:r>
-        <w:t xml:space="preserve">Роли, которые индивид выполняет в обществе или группе.</w:t>
-      </w:r>
-    </w:p>
-    <w:p>
-      <w:pPr>
-        <w:pStyle w:val="Compact"/>
-        <w:numPr>
-          <w:ilvl w:val="1"/>
-          <w:numId w:val="1160"/>
-        </w:numPr>
-      </w:pPr>
-      <w:r>
-        <w:t xml:space="preserve">Например, роль лидера, роль друга, роль активиста.</w:t>
-      </w:r>
-    </w:p>
-    <w:bookmarkEnd w:id="143"/>
-    <w:bookmarkEnd w:id="144"/>
-    <w:bookmarkStart w:id="145" w:name="X4783be50aec6c2848ec776ccdd8acdbe62a67c8"/>
-    <w:p>
-      <w:pPr>
-        <w:pStyle w:val="Heading3"/>
       </w:pPr>
       <w:r>
         <w:t xml:space="preserve">Влияние культурных норм, правил и ролей на межличностное взаимодействие</w:t>
@@ -9330,6 +9329,7 @@
         </w:pict>
       </w:r>
     </w:p>
+    <w:bookmarkEnd w:id="144"/>
     <w:bookmarkEnd w:id="145"/>
     <w:bookmarkEnd w:id="146"/>
     <w:bookmarkStart w:id="154" w:name="section-25"/>
@@ -12858,11 +12858,20 @@
     <w:bookmarkEnd w:id="180"/>
     <w:bookmarkEnd w:id="181"/>
     <w:bookmarkEnd w:id="182"/>
-    <w:bookmarkStart w:id="188" w:name="section-33"/>
+    <w:bookmarkStart w:id="189" w:name="section-33"/>
     <w:p>
       <w:pPr>
         <w:pStyle w:val="Heading2"/>
       </w:pPr>
+    </w:p>
+    <w:bookmarkStart w:id="188" w:name="Xee470570818ba7748f25869c001624aabf0ec63"/>
+    <w:p>
+      <w:pPr>
+        <w:pStyle w:val="Heading3"/>
+      </w:pPr>
+      <w:r>
+        <w:t xml:space="preserve">Культура и невербальное общение. проксемика и тактильное взаимодействие в контексте культуры. Чувство времени и межличностная синхронность</w:t>
+      </w:r>
     </w:p>
     <w:bookmarkStart w:id="183" w:name="проксемика"/>
     <w:p>
@@ -13170,13 +13179,14 @@
     </w:p>
     <w:bookmarkEnd w:id="187"/>
     <w:bookmarkEnd w:id="188"/>
-    <w:bookmarkStart w:id="195" w:name="section-34"/>
+    <w:bookmarkEnd w:id="189"/>
+    <w:bookmarkStart w:id="196" w:name="section-34"/>
     <w:p>
       <w:pPr>
         <w:pStyle w:val="Heading2"/>
       </w:pPr>
     </w:p>
-    <w:bookmarkStart w:id="194" w:name="X0034cac48b8e44b7f65876c734252b2b19b20e5"/>
+    <w:bookmarkStart w:id="195" w:name="X0034cac48b8e44b7f65876c734252b2b19b20e5"/>
     <w:p>
       <w:pPr>
         <w:pStyle w:val="Heading3"/>
@@ -13185,7 +13195,7 @@
         <w:t xml:space="preserve">Последствия межкультурных контактов (ассимиляция, геноцид, сегрегация, интеграция).</w:t>
       </w:r>
     </w:p>
-    <w:bookmarkStart w:id="189" w:name="ассимиляция"/>
+    <w:bookmarkStart w:id="190" w:name="ассимиляция"/>
     <w:p>
       <w:pPr>
         <w:pStyle w:val="Heading4"/>
@@ -13202,8 +13212,8 @@
         <w:t xml:space="preserve">Ассимиляция представляет собой процесс, в котором одна культурная группа принимает культурные черты другой группы до такой степени, что они становятся неотличимыми от доминирующей культуры. В результате ассимиляции может происходить утрата оригинальной культурной идентичности меньшинства. Примером может служить американизация иммигрантов в США, где новоприбывшие принимают язык, нормы и ценности американского общества.</w:t>
       </w:r>
     </w:p>
-    <w:bookmarkEnd w:id="189"/>
-    <w:bookmarkStart w:id="190" w:name="геноцид"/>
+    <w:bookmarkEnd w:id="190"/>
+    <w:bookmarkStart w:id="191" w:name="геноцид"/>
     <w:p>
       <w:pPr>
         <w:pStyle w:val="Heading4"/>
@@ -13220,8 +13230,8 @@
         <w:t xml:space="preserve">Геноцид - это крайняя форма насилия, направленная на уничтожение этнической, расовой или религиозной группы. Геноцид представляет собой намеренное и систематическое истребление, как это произошло в Руанде в 1994 году или Холокосте во время Второй мировой войны. Геноцид имеет катастрофические последствия, включая массовую гибель людей, разрушение культур и долгосрочные травмы для выживших и их потомков.</w:t>
       </w:r>
     </w:p>
-    <w:bookmarkEnd w:id="190"/>
-    <w:bookmarkStart w:id="191" w:name="сегрегация"/>
+    <w:bookmarkEnd w:id="191"/>
+    <w:bookmarkStart w:id="192" w:name="сегрегация"/>
     <w:p>
       <w:pPr>
         <w:pStyle w:val="Heading4"/>
@@ -13238,8 +13248,8 @@
         <w:t xml:space="preserve">Сегрегация подразумевает разделение и изоляцию групп по расовому, этническому, религиозному или социальному признаку. Это может происходить на уровне жилья, образования, работы и общественной жизни. Примером является расовая сегрегация в США в период до движения за гражданские права 1960-х годов. Сегрегация приводит к неравенству, ограничению возможностей и глубоким социальным разрывам.</w:t>
       </w:r>
     </w:p>
-    <w:bookmarkEnd w:id="191"/>
-    <w:bookmarkStart w:id="192" w:name="интеграция"/>
+    <w:bookmarkEnd w:id="192"/>
+    <w:bookmarkStart w:id="193" w:name="интеграция"/>
     <w:p>
       <w:pPr>
         <w:pStyle w:val="Heading4"/>
@@ -13256,8 +13266,8 @@
         <w:t xml:space="preserve">Интеграция - это процесс включения различных культурных групп в единое общество, при котором сохраняется культурное разнообразие и равные возможности для всех. Интеграция предполагает взаимное уважение и признание культурных различий. Пример успешной интеграции можно увидеть в Канаде, где мультикультурализм является официальной политикой, поддерживающей культурное разнообразие и содействующей гармоничному сосуществованию различных этнических и культурных групп.</w:t>
       </w:r>
     </w:p>
-    <w:bookmarkEnd w:id="192"/>
-    <w:bookmarkStart w:id="193" w:name="заключение-11"/>
+    <w:bookmarkEnd w:id="193"/>
+    <w:bookmarkStart w:id="194" w:name="заключение-11"/>
     <w:p>
       <w:pPr>
         <w:pStyle w:val="Heading4"/>
@@ -13293,16 +13303,16 @@
         </w:pict>
       </w:r>
     </w:p>
-    <w:bookmarkEnd w:id="193"/>
     <w:bookmarkEnd w:id="194"/>
     <w:bookmarkEnd w:id="195"/>
-    <w:bookmarkStart w:id="200" w:name="section-35"/>
+    <w:bookmarkEnd w:id="196"/>
+    <w:bookmarkStart w:id="201" w:name="section-35"/>
     <w:p>
       <w:pPr>
         <w:pStyle w:val="Heading2"/>
       </w:pPr>
     </w:p>
-    <w:bookmarkStart w:id="199" w:name="Xe1fb16bddf54f1740dd70a1814ca06981cb882d"/>
+    <w:bookmarkStart w:id="200" w:name="Xe1fb16bddf54f1740dd70a1814ca06981cb882d"/>
     <w:p>
       <w:pPr>
         <w:pStyle w:val="Heading3"/>
@@ -13311,7 +13321,7 @@
         <w:t xml:space="preserve">Модель .культурного научения. и тренинг социальных навыков межкультурного взаимодействия</w:t>
       </w:r>
     </w:p>
-    <w:bookmarkStart w:id="196" w:name="модель-культурного-научения"/>
+    <w:bookmarkStart w:id="197" w:name="модель-культурного-научения"/>
     <w:p>
       <w:pPr>
         <w:pStyle w:val="Heading4"/>
@@ -13404,8 +13414,8 @@
         <w:t xml:space="preserve">: На этом этапе люди применяют свои знания и навыки в реальных ситуациях, адаптируя свое поведение и подходы в зависимости от культурного контекста. Это может включать проживание за границей, работу в международной среде или активное участие в межкультурных мероприятиях.</w:t>
       </w:r>
     </w:p>
-    <w:bookmarkEnd w:id="196"/>
-    <w:bookmarkStart w:id="197" w:name="X330ab4ac52701794c09963cd397c177af73c297"/>
+    <w:bookmarkEnd w:id="197"/>
+    <w:bookmarkStart w:id="198" w:name="X330ab4ac52701794c09963cd397c177af73c297"/>
     <w:p>
       <w:pPr>
         <w:pStyle w:val="Heading4"/>
@@ -13498,8 +13508,8 @@
         <w:t xml:space="preserve">: Участники получают обратную связь о своих действиях и поведении во время тренинга, что помогает им лучше понять свои сильные и слабые стороны. Рефлексия позволяет осмыслить полученный опыт и улучшить навыки межкультурного взаимодействия.</w:t>
       </w:r>
     </w:p>
-    <w:bookmarkEnd w:id="197"/>
-    <w:bookmarkStart w:id="198" w:name="заключение-12"/>
+    <w:bookmarkEnd w:id="198"/>
+    <w:bookmarkStart w:id="199" w:name="заключение-12"/>
     <w:p>
       <w:pPr>
         <w:pStyle w:val="Heading4"/>
@@ -13535,16 +13545,16 @@
         </w:pict>
       </w:r>
     </w:p>
-    <w:bookmarkEnd w:id="198"/>
     <w:bookmarkEnd w:id="199"/>
     <w:bookmarkEnd w:id="200"/>
-    <w:bookmarkStart w:id="204" w:name="section-36"/>
+    <w:bookmarkEnd w:id="201"/>
+    <w:bookmarkStart w:id="205" w:name="section-36"/>
     <w:p>
       <w:pPr>
         <w:pStyle w:val="Heading2"/>
       </w:pPr>
     </w:p>
-    <w:bookmarkStart w:id="203" w:name="X4ca521962ce3c0bcc4f07d511d26304355ad220"/>
+    <w:bookmarkStart w:id="204" w:name="X4ca521962ce3c0bcc4f07d511d26304355ad220"/>
     <w:p>
       <w:pPr>
         <w:pStyle w:val="Heading3"/>
@@ -13561,7 +13571,7 @@
         <w:t xml:space="preserve">Культурный ассимилятор - это инструмент, используемый для обучения и адаптации людей к новым культурным контекстам. Он представляет собой серию ситуационных задач и сценариев, направленных на развитие понимания культурных различий и навыков эффективного межкультурного взаимодействия.</w:t>
       </w:r>
     </w:p>
-    <w:bookmarkStart w:id="201" w:name="Xde5996325b32a2794d2b0366c76712b5e86c366"/>
+    <w:bookmarkStart w:id="202" w:name="Xde5996325b32a2794d2b0366c76712b5e86c366"/>
     <w:p>
       <w:pPr>
         <w:pStyle w:val="Heading4"/>
@@ -13914,8 +13924,8 @@
         <w:t xml:space="preserve">Ищите возможности для практического применения полученных знаний и навыков.</w:t>
       </w:r>
     </w:p>
-    <w:bookmarkEnd w:id="201"/>
-    <w:bookmarkStart w:id="202" w:name="заключение-13"/>
+    <w:bookmarkEnd w:id="202"/>
+    <w:bookmarkStart w:id="203" w:name="заключение-13"/>
     <w:p>
       <w:pPr>
         <w:pStyle w:val="Heading4"/>
@@ -13939,16 +13949,16 @@
         </w:pict>
       </w:r>
     </w:p>
-    <w:bookmarkEnd w:id="202"/>
     <w:bookmarkEnd w:id="203"/>
     <w:bookmarkEnd w:id="204"/>
-    <w:bookmarkStart w:id="210" w:name="section-37"/>
+    <w:bookmarkEnd w:id="205"/>
+    <w:bookmarkStart w:id="211" w:name="section-37"/>
     <w:p>
       <w:pPr>
         <w:pStyle w:val="Heading2"/>
       </w:pPr>
     </w:p>
-    <w:bookmarkStart w:id="209" w:name="Xd1d0fb0dc8574b8f65a276a4c3fda90fe999b95"/>
+    <w:bookmarkStart w:id="210" w:name="Xd1d0fb0dc8574b8f65a276a4c3fda90fe999b95"/>
     <w:p>
       <w:pPr>
         <w:pStyle w:val="Heading3"/>
@@ -13965,7 +13975,7 @@
         <w:t xml:space="preserve">Исследование межкультурной коммуникации включает использование разнообразных методов, направленных на понимание того, как люди из разных культур взаимодействуют и общаются. Вот основные методы, применяемые в этом процессе:</w:t>
       </w:r>
     </w:p>
-    <w:bookmarkStart w:id="205" w:name="качественные-методы"/>
+    <w:bookmarkStart w:id="206" w:name="качественные-методы"/>
     <w:p>
       <w:pPr>
         <w:pStyle w:val="Heading4"/>
@@ -14060,8 +14070,8 @@
         <w:t xml:space="preserve">: Исследование письменных и медиа-материалов (например, новостных статей, фильмов, социальных сетей) для выявления того, как межкультурная коммуникация представлена и интерпретируется в различных культурах.</w:t>
       </w:r>
     </w:p>
-    <w:bookmarkEnd w:id="205"/>
-    <w:bookmarkStart w:id="206" w:name="количественные-методы"/>
+    <w:bookmarkEnd w:id="206"/>
+    <w:bookmarkStart w:id="207" w:name="количественные-методы"/>
     <w:p>
       <w:pPr>
         <w:pStyle w:val="Heading4"/>
@@ -14137,8 +14147,8 @@
         <w:t xml:space="preserve">: Применение различных статистических методов для анализа собранных данных. Это может включать регрессионный анализ, факторный анализ и другие методы для выявления корреляций и причинно-следственных связей.</w:t>
       </w:r>
     </w:p>
-    <w:bookmarkEnd w:id="206"/>
-    <w:bookmarkStart w:id="207" w:name="смешанные-методы"/>
+    <w:bookmarkEnd w:id="207"/>
+    <w:bookmarkStart w:id="208" w:name="смешанные-методы"/>
     <w:p>
       <w:pPr>
         <w:pStyle w:val="Heading4"/>
@@ -14195,8 +14205,8 @@
         <w:t xml:space="preserve">: Изучение конкретных случаев межкультурного взаимодействия, например, в международных компаниях или в образовательных учреждениях. Кейс-стади позволяют глубже понять специфические аспекты межкультурной коммуникации в определенных контекстах.</w:t>
       </w:r>
     </w:p>
-    <w:bookmarkEnd w:id="207"/>
-    <w:bookmarkStart w:id="208" w:name="заключение-14"/>
+    <w:bookmarkEnd w:id="208"/>
+    <w:bookmarkStart w:id="209" w:name="заключение-14"/>
     <w:p>
       <w:pPr>
         <w:pStyle w:val="Heading4"/>
@@ -14232,16 +14242,16 @@
         </w:pict>
       </w:r>
     </w:p>
-    <w:bookmarkEnd w:id="208"/>
     <w:bookmarkEnd w:id="209"/>
     <w:bookmarkEnd w:id="210"/>
-    <w:bookmarkStart w:id="214" w:name="section-38"/>
+    <w:bookmarkEnd w:id="211"/>
+    <w:bookmarkStart w:id="215" w:name="section-38"/>
     <w:p>
       <w:pPr>
         <w:pStyle w:val="Heading2"/>
       </w:pPr>
     </w:p>
-    <w:bookmarkStart w:id="213" w:name="X8e6d453d1eb932c66e60a71729a44ac80fa6e85"/>
+    <w:bookmarkStart w:id="214" w:name="X8e6d453d1eb932c66e60a71729a44ac80fa6e85"/>
     <w:p>
       <w:pPr>
         <w:pStyle w:val="Heading3"/>
@@ -14391,7 +14401,7 @@
         <w:t xml:space="preserve">: Влияние интернета, социальных сетей и других технологий на мировоззрение, коммуникацию и поведение современной личности значительно возросло.</w:t>
       </w:r>
     </w:p>
-    <w:bookmarkStart w:id="211" w:name="этапы-развития-личности"/>
+    <w:bookmarkStart w:id="212" w:name="этапы-развития-личности"/>
     <w:p>
       <w:pPr>
         <w:pStyle w:val="Heading4"/>
@@ -14541,8 +14551,8 @@
         <w:t xml:space="preserve">: Оценка прожитой жизни, переоценка ценностей, адаптация к возрастным изменениям, сохранение социального статуса и независимости.</w:t>
       </w:r>
     </w:p>
-    <w:bookmarkEnd w:id="211"/>
-    <w:bookmarkStart w:id="212" w:name="заключение-15"/>
+    <w:bookmarkEnd w:id="212"/>
+    <w:bookmarkStart w:id="213" w:name="заключение-15"/>
     <w:p>
       <w:pPr>
         <w:pStyle w:val="Heading4"/>
@@ -14578,16 +14588,16 @@
         </w:pict>
       </w:r>
     </w:p>
-    <w:bookmarkEnd w:id="212"/>
     <w:bookmarkEnd w:id="213"/>
     <w:bookmarkEnd w:id="214"/>
-    <w:bookmarkStart w:id="225" w:name="section-39"/>
+    <w:bookmarkEnd w:id="215"/>
+    <w:bookmarkStart w:id="226" w:name="section-39"/>
     <w:p>
       <w:pPr>
         <w:pStyle w:val="Heading2"/>
       </w:pPr>
     </w:p>
-    <w:bookmarkStart w:id="224" w:name="X1a9d7680e6fa911ee0558d004519a0e2fc512d4"/>
+    <w:bookmarkStart w:id="225" w:name="X1a9d7680e6fa911ee0558d004519a0e2fc512d4"/>
     <w:p>
       <w:pPr>
         <w:pStyle w:val="Heading3"/>
@@ -14604,7 +14614,7 @@
         <w:t xml:space="preserve">Современные теории формирования и развития личности разнообразны и основаны на различных подходах к пониманию человеческой природы, поведения и психики. Вот некоторые из ключевых теорий:</w:t>
       </w:r>
     </w:p>
-    <w:bookmarkStart w:id="215" w:name="психоаналитическая-теория-зигмунд-фрейд"/>
+    <w:bookmarkStart w:id="216" w:name="психоаналитическая-теория-зигмунд-фрейд"/>
     <w:p>
       <w:pPr>
         <w:pStyle w:val="Heading4"/>
@@ -14631,8 +14641,8 @@
         <w:t xml:space="preserve">Фрейд выделил три компонента психики: Ид (неосознанные желания), Эго (осознанная часть) и Суперэго (мораль и ценности). Он утверждал, что личность развивается через серию психосексуальных стадий: оральную, анальную, фаллическую, латентную и генитальную.</w:t>
       </w:r>
     </w:p>
-    <w:bookmarkEnd w:id="215"/>
-    <w:bookmarkStart w:id="216" w:name="Xc6793f7a0a3425474657c40e0b1e58bb3369dca"/>
+    <w:bookmarkEnd w:id="216"/>
+    <w:bookmarkStart w:id="217" w:name="Xc6793f7a0a3425474657c40e0b1e58bb3369dca"/>
     <w:p>
       <w:pPr>
         <w:pStyle w:val="Heading4"/>
@@ -14659,8 +14669,8 @@
         <w:t xml:space="preserve">Эриксон предложил восемь стадий психосоциального развития, от младенчества до старости. Каждая стадия характеризуется специфическим кризисом, который человек должен разрешить для дальнейшего успешного развития. Примеры стадий: доверие vs. недоверие, автономия vs. стыд, идентичность vs. ролевое смешение.</w:t>
       </w:r>
     </w:p>
-    <w:bookmarkEnd w:id="216"/>
-    <w:bookmarkStart w:id="217" w:name="Xd0c9bad46566aa800e244762b9113605073432f"/>
+    <w:bookmarkEnd w:id="217"/>
+    <w:bookmarkStart w:id="218" w:name="Xd0c9bad46566aa800e244762b9113605073432f"/>
     <w:p>
       <w:pPr>
         <w:pStyle w:val="Heading4"/>
@@ -14687,8 +14697,8 @@
         <w:t xml:space="preserve">Гуманистический подход фокусируется на личностном росте и самореализации. Маслоу предложил иерархию потребностей, где на вершине пирамиды находится самоактуализация. Роджерс акцентировал внимание на важности безусловного принятия и эмпатии для личностного развития.</w:t>
       </w:r>
     </w:p>
-    <w:bookmarkEnd w:id="217"/>
-    <w:bookmarkStart w:id="218" w:name="когнитивная-теория-жан-пиаже"/>
+    <w:bookmarkEnd w:id="218"/>
+    <w:bookmarkStart w:id="219" w:name="когнитивная-теория-жан-пиаже"/>
     <w:p>
       <w:pPr>
         <w:pStyle w:val="Heading4"/>
@@ -14715,8 +14725,8 @@
         <w:t xml:space="preserve">Пиаже предложил теорию когнитивного развития, состоящую из четырех стадий: сенсомоторной, предоперациональной, конкретно-операциональной и формально-операциональной. Он исследовал, как дети развивают мышление и понимание мира.</w:t>
       </w:r>
     </w:p>
-    <w:bookmarkEnd w:id="218"/>
-    <w:bookmarkStart w:id="219" w:name="социокультурная-теория-лев-выготский"/>
+    <w:bookmarkEnd w:id="219"/>
+    <w:bookmarkStart w:id="220" w:name="социокультурная-теория-лев-выготский"/>
     <w:p>
       <w:pPr>
         <w:pStyle w:val="Heading4"/>
@@ -14743,8 +14753,8 @@
         <w:t xml:space="preserve">Выготский подчеркивал роль социального взаимодействия и культуры в когнитивном развитии. Он ввел понятие зоны ближайшего развития (ЗБР), где обучение происходит через взаимодействие с более компетентными индивидами.</w:t>
       </w:r>
     </w:p>
-    <w:bookmarkEnd w:id="219"/>
-    <w:bookmarkStart w:id="220" w:name="X573f8b63637d3ff9a47816cefba01efaffaf286"/>
+    <w:bookmarkEnd w:id="220"/>
+    <w:bookmarkStart w:id="221" w:name="X573f8b63637d3ff9a47816cefba01efaffaf286"/>
     <w:p>
       <w:pPr>
         <w:pStyle w:val="Heading4"/>
@@ -14771,8 +14781,8 @@
         <w:t xml:space="preserve">Бандура утверждал, что люди учатся, наблюдая за поведением других и его последствиями (моделирование). Он предложил концепцию взаимного детерминизма, где поведение, личные факторы и окружающая среда взаимосвязаны.</w:t>
       </w:r>
     </w:p>
-    <w:bookmarkEnd w:id="220"/>
-    <w:bookmarkStart w:id="221" w:name="бихевиористическая-теория-б.ф.-скиннер"/>
+    <w:bookmarkEnd w:id="221"/>
+    <w:bookmarkStart w:id="222" w:name="бихевиористическая-теория-б.ф.-скиннер"/>
     <w:p>
       <w:pPr>
         <w:pStyle w:val="Heading4"/>
@@ -14799,8 +14809,8 @@
         <w:t xml:space="preserve">Скиннер фокусировался на изучении наблюдаемого поведения и его обусловленности. Он утверждал, что поведение формируется через положительное и отрицательное подкрепление, а также наказание.</w:t>
       </w:r>
     </w:p>
-    <w:bookmarkEnd w:id="221"/>
-    <w:bookmarkStart w:id="222" w:name="X704a3b3d925a50e8d3a82836c6303923eff2842"/>
+    <w:bookmarkEnd w:id="222"/>
+    <w:bookmarkStart w:id="223" w:name="X704a3b3d925a50e8d3a82836c6303923eff2842"/>
     <w:p>
       <w:pPr>
         <w:pStyle w:val="Heading4"/>
@@ -14827,8 +14837,8 @@
         <w:t xml:space="preserve">Боулби и Эйнсворт исследовали важность ранних эмоциональных связей между ребенком и родителями. Эйнсворт выделила стили привязанности: надежная, тревожная, избегающая и дезорганизованная.</w:t>
       </w:r>
     </w:p>
-    <w:bookmarkEnd w:id="222"/>
-    <w:bookmarkStart w:id="223" w:name="заключение-16"/>
+    <w:bookmarkEnd w:id="223"/>
+    <w:bookmarkStart w:id="224" w:name="заключение-16"/>
     <w:p>
       <w:pPr>
         <w:pStyle w:val="Heading4"/>
@@ -14864,16 +14874,16 @@
         </w:pict>
       </w:r>
     </w:p>
-    <w:bookmarkEnd w:id="223"/>
     <w:bookmarkEnd w:id="224"/>
     <w:bookmarkEnd w:id="225"/>
-    <w:bookmarkStart w:id="234" w:name="section-40"/>
+    <w:bookmarkEnd w:id="226"/>
+    <w:bookmarkStart w:id="235" w:name="section-40"/>
     <w:p>
       <w:pPr>
         <w:pStyle w:val="Heading2"/>
       </w:pPr>
     </w:p>
-    <w:bookmarkStart w:id="233" w:name="X65b563d616bf142d28b791f91d78b512db8af46"/>
+    <w:bookmarkStart w:id="234" w:name="X65b563d616bf142d28b791f91d78b512db8af46"/>
     <w:p>
       <w:pPr>
         <w:pStyle w:val="Heading3"/>
@@ -14890,7 +14900,7 @@
         <w:t xml:space="preserve">Профессиональное развитие личности проходит через несколько этапов, каждый из которых характеризуется определенными задачами, целями и особенностями. Вот основные этапы профессионального развития:</w:t>
       </w:r>
     </w:p>
-    <w:bookmarkStart w:id="226" w:name="этап-подготовки-до-25-лет"/>
+    <w:bookmarkStart w:id="227" w:name="этап-подготовки-до-25-лет"/>
     <w:p>
       <w:pPr>
         <w:pStyle w:val="Heading4"/>
@@ -14983,8 +14993,8 @@
         <w:t xml:space="preserve">Социализация в профессиональной среде через стажировки и практику.</w:t>
       </w:r>
     </w:p>
-    <w:bookmarkEnd w:id="226"/>
-    <w:bookmarkStart w:id="227" w:name="этап-адаптации-от-25-до-30-лет"/>
+    <w:bookmarkEnd w:id="227"/>
+    <w:bookmarkStart w:id="228" w:name="этап-адаптации-от-25-до-30-лет"/>
     <w:p>
       <w:pPr>
         <w:pStyle w:val="Heading4"/>
@@ -15077,8 +15087,8 @@
         <w:t xml:space="preserve">Приспособление к корпоративной культуре и нормам.</w:t>
       </w:r>
     </w:p>
-    <w:bookmarkEnd w:id="227"/>
-    <w:bookmarkStart w:id="228" w:name="этап-стабилизации-от-30-до-40-лет"/>
+    <w:bookmarkEnd w:id="228"/>
+    <w:bookmarkStart w:id="229" w:name="этап-стабилизации-от-30-до-40-лет"/>
     <w:p>
       <w:pPr>
         <w:pStyle w:val="Heading4"/>
@@ -15183,8 +15193,8 @@
         <w:t xml:space="preserve">Начало работы над карьерным ростом и продвижением.</w:t>
       </w:r>
     </w:p>
-    <w:bookmarkEnd w:id="228"/>
-    <w:bookmarkStart w:id="229" w:name="этап-мастерства-от-40-до-50-лет"/>
+    <w:bookmarkEnd w:id="229"/>
+    <w:bookmarkStart w:id="230" w:name="этап-мастерства-от-40-до-50-лет"/>
     <w:p>
       <w:pPr>
         <w:pStyle w:val="Heading4"/>
@@ -15289,8 +15299,8 @@
         <w:t xml:space="preserve">Возможность карьерного роста до высших управленческих позиций.</w:t>
       </w:r>
     </w:p>
-    <w:bookmarkEnd w:id="229"/>
-    <w:bookmarkStart w:id="230" w:name="этап-завершения-карьеры-от-50-до-65-лет"/>
+    <w:bookmarkEnd w:id="230"/>
+    <w:bookmarkStart w:id="231" w:name="этап-завершения-карьеры-от-50-до-65-лет"/>
     <w:p>
       <w:pPr>
         <w:pStyle w:val="Heading4"/>
@@ -15395,8 +15405,8 @@
         <w:t xml:space="preserve">Планирование выхода на пенсию и переход к новым видам деятельности, возможно, связанных с консультированием или частичной занятостью.</w:t>
       </w:r>
     </w:p>
-    <w:bookmarkEnd w:id="230"/>
-    <w:bookmarkStart w:id="231" w:name="Xf1ee337a3fcc9e782776d2aa5e26980fcc7b066"/>
+    <w:bookmarkEnd w:id="231"/>
+    <w:bookmarkStart w:id="232" w:name="Xf1ee337a3fcc9e782776d2aa5e26980fcc7b066"/>
     <w:p>
       <w:pPr>
         <w:pStyle w:val="Heading4"/>
@@ -15501,8 +15511,8 @@
         <w:t xml:space="preserve">Возможность заниматься добровольной и благотворительной деятельностью.</w:t>
       </w:r>
     </w:p>
-    <w:bookmarkEnd w:id="231"/>
-    <w:bookmarkStart w:id="232" w:name="заключение-17"/>
+    <w:bookmarkEnd w:id="232"/>
+    <w:bookmarkStart w:id="233" w:name="заключение-17"/>
     <w:p>
       <w:pPr>
         <w:pStyle w:val="Heading4"/>
@@ -15538,16 +15548,16 @@
         </w:pict>
       </w:r>
     </w:p>
-    <w:bookmarkEnd w:id="232"/>
     <w:bookmarkEnd w:id="233"/>
     <w:bookmarkEnd w:id="234"/>
-    <w:bookmarkStart w:id="240" w:name="section-41"/>
+    <w:bookmarkEnd w:id="235"/>
+    <w:bookmarkStart w:id="241" w:name="section-41"/>
     <w:p>
       <w:pPr>
         <w:pStyle w:val="Heading2"/>
       </w:pPr>
     </w:p>
-    <w:bookmarkStart w:id="239" w:name="X113a914fceebc11bef19246a72a0165a25b395e"/>
+    <w:bookmarkStart w:id="240" w:name="X113a914fceebc11bef19246a72a0165a25b395e"/>
     <w:p>
       <w:pPr>
         <w:pStyle w:val="Heading3"/>
@@ -15564,7 +15574,7 @@
         <w:t xml:space="preserve">Профессиональное развитие личности сопровождается различными противоречиями и кризисами, которые могут возникать на разных этапах карьеры. Эти противоречия и кризисы являются нормальной частью профессионального роста и развития. Вот основные из них:</w:t>
       </w:r>
     </w:p>
-    <w:bookmarkStart w:id="235" w:name="Xaef27b7fecb7086cba49783a39251ed7ae58129"/>
+    <w:bookmarkStart w:id="236" w:name="Xaef27b7fecb7086cba49783a39251ed7ae58129"/>
     <w:p>
       <w:pPr>
         <w:pStyle w:val="Heading4"/>
@@ -15733,8 +15743,8 @@
         <w:t xml:space="preserve">Пример: Высокие требования к производительности могут вызывать хроническое переутомление и снижение мотивации.</w:t>
       </w:r>
     </w:p>
-    <w:bookmarkEnd w:id="235"/>
-    <w:bookmarkStart w:id="236" w:name="кризисы-профессионального-развития"/>
+    <w:bookmarkEnd w:id="236"/>
+    <w:bookmarkStart w:id="237" w:name="кризисы-профессионального-развития"/>
     <w:p>
       <w:pPr>
         <w:pStyle w:val="Heading4"/>
@@ -15887,8 +15897,8 @@
         <w:t xml:space="preserve">Пример: Личный интерес к определенному проекту может конфликтовать с приоритетами компании, направленными на другие задачи.</w:t>
       </w:r>
     </w:p>
-    <w:bookmarkEnd w:id="236"/>
-    <w:bookmarkStart w:id="237" w:name="кризисы-профессионального-развития-1"/>
+    <w:bookmarkEnd w:id="237"/>
+    <w:bookmarkStart w:id="238" w:name="кризисы-профессионального-развития-1"/>
     <w:p>
       <w:pPr>
         <w:pStyle w:val="Heading4"/>
@@ -16057,8 +16067,8 @@
         <w:t xml:space="preserve">Характеризуется переоценкой жизненных достижений, возможным чувством утраты и необходимостью адаптации к новому жизненному этапу.</w:t>
       </w:r>
     </w:p>
-    <w:bookmarkEnd w:id="237"/>
-    <w:bookmarkStart w:id="238" w:name="заключение-18"/>
+    <w:bookmarkEnd w:id="238"/>
+    <w:bookmarkStart w:id="239" w:name="заключение-18"/>
     <w:p>
       <w:pPr>
         <w:pStyle w:val="Heading4"/>
@@ -16094,16 +16104,16 @@
         </w:pict>
       </w:r>
     </w:p>
-    <w:bookmarkEnd w:id="238"/>
     <w:bookmarkEnd w:id="239"/>
     <w:bookmarkEnd w:id="240"/>
-    <w:bookmarkStart w:id="247" w:name="section-42"/>
+    <w:bookmarkEnd w:id="241"/>
+    <w:bookmarkStart w:id="248" w:name="section-42"/>
     <w:p>
       <w:pPr>
         <w:pStyle w:val="Heading2"/>
       </w:pPr>
     </w:p>
-    <w:bookmarkStart w:id="246" w:name="X6e4eee63a7b6b3c458b524db1189fb8c2b5a226"/>
+    <w:bookmarkStart w:id="247" w:name="X6e4eee63a7b6b3c458b524db1189fb8c2b5a226"/>
     <w:p>
       <w:pPr>
         <w:pStyle w:val="Heading3"/>
@@ -16120,7 +16130,7 @@
         <w:t xml:space="preserve">Кризисы профессионального развития являются нормальной частью карьерного пути каждого человека. Они представляют собой периоды сомнений, изменений и возможного напряжения, которые могут привести к значительным личным и профессиональным трансформациям. Рассмотрим основные кризисы профессионального развития и их причины.</w:t>
       </w:r>
     </w:p>
-    <w:bookmarkStart w:id="241" w:name="кризис-адаптации-начало-карьеры"/>
+    <w:bookmarkStart w:id="242" w:name="кризис-адаптации-начало-карьеры"/>
     <w:p>
       <w:pPr>
         <w:pStyle w:val="Heading4"/>
@@ -16203,8 +16213,8 @@
         <w:t xml:space="preserve">Трудности в адаптации к корпоративной культуре и новым условиям работы.</w:t>
       </w:r>
     </w:p>
-    <w:bookmarkEnd w:id="241"/>
-    <w:bookmarkStart w:id="242" w:name="X5560749afec3293da98fbf02892b07891917f9f"/>
+    <w:bookmarkEnd w:id="242"/>
+    <w:bookmarkStart w:id="243" w:name="X5560749afec3293da98fbf02892b07891917f9f"/>
     <w:p>
       <w:pPr>
         <w:pStyle w:val="Heading4"/>
@@ -16287,8 +16297,8 @@
         <w:t xml:space="preserve">Недостаток новых вызовов и возможностей для профессионального развития.</w:t>
       </w:r>
     </w:p>
-    <w:bookmarkEnd w:id="242"/>
-    <w:bookmarkStart w:id="243" w:name="кризис-профессиональной-зрелости"/>
+    <w:bookmarkEnd w:id="243"/>
+    <w:bookmarkStart w:id="244" w:name="кризис-профессиональной-зрелости"/>
     <w:p>
       <w:pPr>
         <w:pStyle w:val="Heading4"/>
@@ -16371,8 +16381,8 @@
         <w:t xml:space="preserve">Переоценка своих достижений и необходимость поиска новых целей.</w:t>
       </w:r>
     </w:p>
-    <w:bookmarkEnd w:id="243"/>
-    <w:bookmarkStart w:id="244" w:name="кризис-завершения-карьеры"/>
+    <w:bookmarkEnd w:id="244"/>
+    <w:bookmarkStart w:id="245" w:name="кризис-завершения-карьеры"/>
     <w:p>
       <w:pPr>
         <w:pStyle w:val="Heading4"/>
@@ -16455,8 +16465,8 @@
         <w:t xml:space="preserve">Психологическое напряжение, связанное с переходом к новому жизненному этапу.</w:t>
       </w:r>
     </w:p>
-    <w:bookmarkEnd w:id="244"/>
-    <w:bookmarkStart w:id="245" w:name="заключение-19"/>
+    <w:bookmarkEnd w:id="245"/>
+    <w:bookmarkStart w:id="246" w:name="заключение-19"/>
     <w:p>
       <w:pPr>
         <w:pStyle w:val="Heading4"/>
@@ -16492,16 +16502,16 @@
         </w:pict>
       </w:r>
     </w:p>
-    <w:bookmarkEnd w:id="245"/>
     <w:bookmarkEnd w:id="246"/>
     <w:bookmarkEnd w:id="247"/>
-    <w:bookmarkStart w:id="255" w:name="section-43"/>
+    <w:bookmarkEnd w:id="248"/>
+    <w:bookmarkStart w:id="256" w:name="section-43"/>
     <w:p>
       <w:pPr>
         <w:pStyle w:val="Heading2"/>
       </w:pPr>
     </w:p>
-    <w:bookmarkStart w:id="254" w:name="Xcc9c9d9d26034e7b0a869788eb33c98d160e7c1"/>
+    <w:bookmarkStart w:id="255" w:name="Xcc9c9d9d26034e7b0a869788eb33c98d160e7c1"/>
     <w:p>
       <w:pPr>
         <w:pStyle w:val="Heading3"/>
@@ -16518,7 +16528,7 @@
         <w:t xml:space="preserve">Современное общество и рынок труда предъявляют новые требования и создают уникальные условия для личностного и профессионального развития. Рассмотрим ключевые особенности этих процессов в условиях современности.</w:t>
       </w:r>
     </w:p>
-    <w:bookmarkStart w:id="248" w:name="динмичность-и-изменчивость-рынка-труда"/>
+    <w:bookmarkStart w:id="249" w:name="динмичность-и-изменчивость-рынка-труда"/>
     <w:p>
       <w:pPr>
         <w:pStyle w:val="Heading4"/>
@@ -16611,8 +16621,8 @@
         <w:t xml:space="preserve">Развитие навыков адаптивности и устойчивости к стрессу.</w:t>
       </w:r>
     </w:p>
-    <w:bookmarkEnd w:id="248"/>
-    <w:bookmarkStart w:id="249" w:name="технологическая-трансформация"/>
+    <w:bookmarkEnd w:id="249"/>
+    <w:bookmarkStart w:id="250" w:name="технологическая-трансформация"/>
     <w:p>
       <w:pPr>
         <w:pStyle w:val="Heading4"/>
@@ -16705,8 +16715,8 @@
         <w:t xml:space="preserve">Расширение возможностей для дистанционной работы и использования онлайн-платформ.</w:t>
       </w:r>
     </w:p>
-    <w:bookmarkEnd w:id="249"/>
-    <w:bookmarkStart w:id="250" w:name="X838515b5b7e3285629cb9fe8d2156baf80032a0"/>
+    <w:bookmarkEnd w:id="250"/>
+    <w:bookmarkStart w:id="251" w:name="X838515b5b7e3285629cb9fe8d2156baf80032a0"/>
     <w:p>
       <w:pPr>
         <w:pStyle w:val="Heading4"/>
@@ -16799,8 +16809,8 @@
         <w:t xml:space="preserve">Способность работать в международных и мультикультурных командах.</w:t>
       </w:r>
     </w:p>
-    <w:bookmarkEnd w:id="250"/>
-    <w:bookmarkStart w:id="251" w:name="X91bd2bb0fe06b7c8b679bb618cf6610f4553902"/>
+    <w:bookmarkEnd w:id="251"/>
+    <w:bookmarkStart w:id="252" w:name="X91bd2bb0fe06b7c8b679bb618cf6610f4553902"/>
     <w:p>
       <w:pPr>
         <w:pStyle w:val="Heading4"/>
@@ -16893,8 +16903,8 @@
         <w:t xml:space="preserve">Формирование культуры непрерывного обучения в организациях и компаниях.</w:t>
       </w:r>
     </w:p>
-    <w:bookmarkEnd w:id="251"/>
-    <w:bookmarkStart w:id="252" w:name="X7745db375160efbc37dbb21324811dd737a1f10"/>
+    <w:bookmarkEnd w:id="252"/>
+    <w:bookmarkStart w:id="253" w:name="X7745db375160efbc37dbb21324811dd737a1f10"/>
     <w:p>
       <w:pPr>
         <w:pStyle w:val="Heading4"/>
@@ -16987,8 +16997,8 @@
         <w:t xml:space="preserve">Важность баланса между работой и личной жизнью, гибкие графики работы.</w:t>
       </w:r>
     </w:p>
-    <w:bookmarkEnd w:id="252"/>
-    <w:bookmarkStart w:id="253" w:name="Xed4d7adf6a0fa3c64e047f7e03fca6d6d62dcbd"/>
+    <w:bookmarkEnd w:id="253"/>
+    <w:bookmarkStart w:id="254" w:name="Xed4d7adf6a0fa3c64e047f7e03fca6d6d62dcbd"/>
     <w:p>
       <w:pPr>
         <w:pStyle w:val="Heading4"/>
@@ -17088,16 +17098,16 @@
         </w:pict>
       </w:r>
     </w:p>
-    <w:bookmarkEnd w:id="253"/>
     <w:bookmarkEnd w:id="254"/>
     <w:bookmarkEnd w:id="255"/>
-    <w:bookmarkStart w:id="259" w:name="section-44"/>
+    <w:bookmarkEnd w:id="256"/>
+    <w:bookmarkStart w:id="260" w:name="section-44"/>
     <w:p>
       <w:pPr>
         <w:pStyle w:val="Heading2"/>
       </w:pPr>
     </w:p>
-    <w:bookmarkStart w:id="258" w:name="Xd202c48ab9686231eae2d12bf2caaac349ea1c5"/>
+    <w:bookmarkStart w:id="259" w:name="Xd202c48ab9686231eae2d12bf2caaac349ea1c5"/>
     <w:p>
       <w:pPr>
         <w:pStyle w:val="Heading3"/>
@@ -17106,7 +17116,7 @@
         <w:t xml:space="preserve">Соотношение понятий компетенция и компетентность. Уровни компетентности</w:t>
       </w:r>
     </w:p>
-    <w:bookmarkStart w:id="256" w:name="X3775dd921c7e586531a640d0ededee2f133d3a2"/>
+    <w:bookmarkStart w:id="257" w:name="X3775dd921c7e586531a640d0ededee2f133d3a2"/>
     <w:p>
       <w:pPr>
         <w:pStyle w:val="Heading4"/>
@@ -17325,8 +17335,8 @@
         <w:t xml:space="preserve">— способность анализировать и оценивать собственную деятельность и результаты.</w:t>
       </w:r>
     </w:p>
-    <w:bookmarkEnd w:id="256"/>
-    <w:bookmarkStart w:id="257" w:name="уровни-компетентности"/>
+    <w:bookmarkEnd w:id="257"/>
+    <w:bookmarkStart w:id="258" w:name="уровни-компетентности"/>
     <w:p>
       <w:pPr>
         <w:pStyle w:val="Heading4"/>
@@ -17680,16 +17690,16 @@
         </w:pict>
       </w:r>
     </w:p>
-    <w:bookmarkEnd w:id="257"/>
     <w:bookmarkEnd w:id="258"/>
     <w:bookmarkEnd w:id="259"/>
-    <w:bookmarkStart w:id="266" w:name="section-45"/>
+    <w:bookmarkEnd w:id="260"/>
+    <w:bookmarkStart w:id="267" w:name="section-45"/>
     <w:p>
       <w:pPr>
         <w:pStyle w:val="Heading2"/>
       </w:pPr>
     </w:p>
-    <w:bookmarkStart w:id="265" w:name="X4e0ec39c46de39a7ca861c7f148c09647f764ad"/>
+    <w:bookmarkStart w:id="266" w:name="X4e0ec39c46de39a7ca861c7f148c09647f764ad"/>
     <w:p>
       <w:pPr>
         <w:pStyle w:val="Heading3"/>
@@ -17706,7 +17716,7 @@
         <w:t xml:space="preserve">Личностное развитие основывается на позитивном видении изначальной природы человека и возможности развития его внутреннего потенциала. Оно включает изменение психологических процессов, поведенческих реакций и формирование новых навыков и умений в процессе жизни. Профессиональное развитие, в свою очередь, связано с изменением психики человека в процессе освоения и выполнения профессионально-образовательной и профессиональной деятельности​(3. МАТЕРИАЛЫ ЛЕКЦИЙ по …)​.</w:t>
       </w:r>
     </w:p>
-    <w:bookmarkStart w:id="260" w:name="X48c74db26ce9d42e174411b8699cb48a6e2a999"/>
+    <w:bookmarkStart w:id="261" w:name="X48c74db26ce9d42e174411b8699cb48a6e2a999"/>
     <w:p>
       <w:pPr>
         <w:pStyle w:val="Heading4"/>
@@ -17723,8 +17733,8 @@
         <w:t xml:space="preserve">Для эффективного личностного и профессионального развития необходимо учитывать следующие условия и факторы:</w:t>
       </w:r>
     </w:p>
-    <w:bookmarkEnd w:id="260"/>
-    <w:bookmarkStart w:id="261" w:name="внутренние-факторы"/>
+    <w:bookmarkEnd w:id="261"/>
+    <w:bookmarkStart w:id="262" w:name="внутренние-факторы"/>
     <w:p>
       <w:pPr>
         <w:pStyle w:val="Heading4"/>
@@ -17799,8 +17809,8 @@
         <w:t xml:space="preserve">— физическое и психическое состояние, обеспечивающее возможность активного участия в профессиональной и личностной деятельности.</w:t>
       </w:r>
     </w:p>
-    <w:bookmarkEnd w:id="261"/>
-    <w:bookmarkStart w:id="262" w:name="внешние-факторы"/>
+    <w:bookmarkEnd w:id="262"/>
+    <w:bookmarkStart w:id="263" w:name="внешние-факторы"/>
     <w:p>
       <w:pPr>
         <w:pStyle w:val="Heading4"/>
@@ -17897,8 +17907,8 @@
         <w:t xml:space="preserve">— благоприятные или неблагоприятные жизненные ситуации, которые могут существенно влиять на развитие.</w:t>
       </w:r>
     </w:p>
-    <w:bookmarkEnd w:id="262"/>
-    <w:bookmarkStart w:id="263" w:name="условия"/>
+    <w:bookmarkEnd w:id="263"/>
+    <w:bookmarkStart w:id="264" w:name="условия"/>
     <w:p>
       <w:pPr>
         <w:pStyle w:val="Heading4"/>
@@ -17995,8 +18005,8 @@
         <w:t xml:space="preserve">— способность анализировать свои действия и результаты, корректировать поведение и стратегии развития.</w:t>
       </w:r>
     </w:p>
-    <w:bookmarkEnd w:id="263"/>
-    <w:bookmarkStart w:id="264" w:name="Xc6c4ea71aafc039e1ccf7e37fd3894320a88450"/>
+    <w:bookmarkEnd w:id="264"/>
+    <w:bookmarkStart w:id="265" w:name="Xc6c4ea71aafc039e1ccf7e37fd3894320a88450"/>
     <w:p>
       <w:pPr>
         <w:pStyle w:val="Heading4"/>
@@ -18028,16 +18038,16 @@
         </w:pict>
       </w:r>
     </w:p>
-    <w:bookmarkEnd w:id="264"/>
     <w:bookmarkEnd w:id="265"/>
     <w:bookmarkEnd w:id="266"/>
-    <w:bookmarkStart w:id="274" w:name="section-46"/>
+    <w:bookmarkEnd w:id="267"/>
+    <w:bookmarkStart w:id="275" w:name="section-46"/>
     <w:p>
       <w:pPr>
         <w:pStyle w:val="Heading2"/>
       </w:pPr>
     </w:p>
-    <w:bookmarkStart w:id="273" w:name="X8de9ba49c6abc67a2d0cf732c2b276a56bbbd45"/>
+    <w:bookmarkStart w:id="274" w:name="X8de9ba49c6abc67a2d0cf732c2b276a56bbbd45"/>
     <w:p>
       <w:pPr>
         <w:pStyle w:val="Heading3"/>
@@ -18046,7 +18056,7 @@
         <w:t xml:space="preserve">Прогрессивный и регрессивный аспекты профессионального развития. Сравнительный анализ содержания, процесса и результатов личностного и профессионального развития.</w:t>
       </w:r>
     </w:p>
-    <w:bookmarkStart w:id="267" w:name="прогрессивные-аспекты"/>
+    <w:bookmarkStart w:id="268" w:name="прогрессивные-аспекты"/>
     <w:p>
       <w:pPr>
         <w:pStyle w:val="Heading4"/>
@@ -18173,8 +18183,8 @@
         <w:t xml:space="preserve">— способность к внедрению новых идей и подходов в профессиональной деятельности​</w:t>
       </w:r>
     </w:p>
-    <w:bookmarkEnd w:id="267"/>
-    <w:bookmarkStart w:id="268" w:name="регрессивные-аспекты"/>
+    <w:bookmarkEnd w:id="268"/>
+    <w:bookmarkStart w:id="269" w:name="регрессивные-аспекты"/>
     <w:p>
       <w:pPr>
         <w:pStyle w:val="Heading4"/>
@@ -18301,8 +18311,8 @@
         <w:t xml:space="preserve">— необходимость смены профессии из-за невозможности адаптироваться к новым требованиям​</w:t>
       </w:r>
     </w:p>
-    <w:bookmarkEnd w:id="268"/>
-    <w:bookmarkStart w:id="272" w:name="Xa9de44edb01bd773cfab2843f3cb2391a22befc"/>
+    <w:bookmarkEnd w:id="269"/>
+    <w:bookmarkStart w:id="273" w:name="Xa9de44edb01bd773cfab2843f3cb2391a22befc"/>
     <w:p>
       <w:pPr>
         <w:pStyle w:val="Heading4"/>
@@ -18311,7 +18321,7 @@
         <w:t xml:space="preserve">Сравнительный анализ содержания, процесса и результатов личностного и профессионального развития</w:t>
       </w:r>
     </w:p>
-    <w:bookmarkStart w:id="269" w:name="содержание"/>
+    <w:bookmarkStart w:id="270" w:name="содержание"/>
     <w:p>
       <w:pPr>
         <w:pStyle w:val="Heading5"/>
@@ -18364,8 +18374,8 @@
         <w:t xml:space="preserve">фокусируется на приобретении и совершенствовании специфических знаний и навыков, необходимых для выполнения профессиональных обязанностей.</w:t>
       </w:r>
     </w:p>
-    <w:bookmarkEnd w:id="269"/>
-    <w:bookmarkStart w:id="270" w:name="процесс"/>
+    <w:bookmarkEnd w:id="270"/>
+    <w:bookmarkStart w:id="271" w:name="процесс"/>
     <w:p>
       <w:pPr>
         <w:pStyle w:val="Heading5"/>
@@ -18418,8 +18428,8 @@
         <w:t xml:space="preserve">осуществляется через формальное образование, профессиональную подготовку, стажировки, повышение квалификации и практический опыт.</w:t>
       </w:r>
     </w:p>
-    <w:bookmarkEnd w:id="270"/>
-    <w:bookmarkStart w:id="271" w:name="результаты"/>
+    <w:bookmarkEnd w:id="271"/>
+    <w:bookmarkStart w:id="272" w:name="результаты"/>
     <w:p>
       <w:pPr>
         <w:pStyle w:val="Heading5"/>
@@ -18487,17 +18497,17 @@
         </w:pict>
       </w:r>
     </w:p>
-    <w:bookmarkEnd w:id="271"/>
     <w:bookmarkEnd w:id="272"/>
     <w:bookmarkEnd w:id="273"/>
     <w:bookmarkEnd w:id="274"/>
-    <w:bookmarkStart w:id="280" w:name="section-47"/>
+    <w:bookmarkEnd w:id="275"/>
+    <w:bookmarkStart w:id="281" w:name="section-47"/>
     <w:p>
       <w:pPr>
         <w:pStyle w:val="Heading2"/>
       </w:pPr>
     </w:p>
-    <w:bookmarkStart w:id="279" w:name="Xf8ed1bdd1f98572ebfc6594db4da7ba18912829"/>
+    <w:bookmarkStart w:id="280" w:name="Xf8ed1bdd1f98572ebfc6594db4da7ba18912829"/>
     <w:p>
       <w:pPr>
         <w:pStyle w:val="Heading3"/>
@@ -18506,7 +18516,7 @@
         <w:t xml:space="preserve">Установление приоритетов работ, намеченных к исполнению. Принцип Парето. Анализ АВС.</w:t>
       </w:r>
     </w:p>
-    <w:bookmarkStart w:id="275" w:name="X63d66807d11208887ab1dca1861d97358b28b97"/>
+    <w:bookmarkStart w:id="276" w:name="X63d66807d11208887ab1dca1861d97358b28b97"/>
     <w:p>
       <w:pPr>
         <w:pStyle w:val="Heading4"/>
@@ -18523,8 +18533,8 @@
         <w:t xml:space="preserve">Установление приоритетов является важным аспектом управления временем и планирования. Это позволяет эффективно распределять ресурсы и концентрироваться на наиболее значимых задачах.</w:t>
       </w:r>
     </w:p>
-    <w:bookmarkEnd w:id="275"/>
-    <w:bookmarkStart w:id="276" w:name="принцип-парето"/>
+    <w:bookmarkEnd w:id="276"/>
+    <w:bookmarkStart w:id="277" w:name="принцип-парето"/>
     <w:p>
       <w:pPr>
         <w:pStyle w:val="Heading4"/>
@@ -18585,8 +18595,8 @@
         <w:t xml:space="preserve">: приоритетное выполнение этих задач, чтобы обеспечить максимальную эффективность и результативность работы.</w:t>
       </w:r>
     </w:p>
-    <w:bookmarkEnd w:id="276"/>
-    <w:bookmarkStart w:id="277" w:name="анализ-авс"/>
+    <w:bookmarkEnd w:id="277"/>
+    <w:bookmarkStart w:id="278" w:name="анализ-авс"/>
     <w:p>
       <w:pPr>
         <w:pStyle w:val="Heading4"/>
@@ -18768,8 +18778,8 @@
         <w:t xml:space="preserve">Задачи этой группы рекомендуется делегировать другим исполнителям</w:t>
       </w:r>
     </w:p>
-    <w:bookmarkEnd w:id="277"/>
-    <w:bookmarkStart w:id="278" w:name="метод-эйзенхауэра"/>
+    <w:bookmarkEnd w:id="278"/>
+    <w:bookmarkStart w:id="279" w:name="метод-эйзенхауэра"/>
     <w:p>
       <w:pPr>
         <w:pStyle w:val="Heading4"/>
@@ -18875,9 +18885,9 @@
         </w:pict>
       </w:r>
     </w:p>
-    <w:bookmarkEnd w:id="278"/>
     <w:bookmarkEnd w:id="279"/>
     <w:bookmarkEnd w:id="280"/>
+    <w:bookmarkEnd w:id="281"/>
     <w:sectPr/>
   </w:body>
 </w:document>

</xml_diff>